<commit_message>
add docx CV modif
</commit_message>
<xml_diff>
--- a/docs/Eduardo_Cruz_CV.docx
+++ b/docs/Eduardo_Cruz_CV.docx
@@ -163,6 +163,49 @@
         </w:rPr>
         <w:t>|</w:t>
       </w:r>
+      <w:hyperlink r:id="rId8" w:history="1">
+        <w:proofErr w:type="gramStart"/>
+        <w:r>
+          <w:rPr>
+            <w:rStyle w:val="Hyperlink"/>
+            <w:rFonts w:ascii="Calibri" w:hAnsi="Calibri" w:cs="Calibri"/>
+            <w:sz w:val="22"/>
+            <w:szCs w:val="22"/>
+            <w:lang w:val="es-MX"/>
+          </w:rPr>
+          <w:t>Port</w:t>
+        </w:r>
+        <w:r>
+          <w:rPr>
+            <w:rStyle w:val="Hyperlink"/>
+            <w:rFonts w:ascii="Calibri" w:hAnsi="Calibri" w:cs="Calibri"/>
+            <w:sz w:val="22"/>
+            <w:szCs w:val="22"/>
+            <w:lang w:val="es-MX"/>
+          </w:rPr>
+          <w:t>f</w:t>
+        </w:r>
+        <w:r>
+          <w:rPr>
+            <w:rStyle w:val="Hyperlink"/>
+            <w:rFonts w:ascii="Calibri" w:hAnsi="Calibri" w:cs="Calibri"/>
+            <w:sz w:val="22"/>
+            <w:szCs w:val="22"/>
+            <w:lang w:val="es-MX"/>
+          </w:rPr>
+          <w:t>olio</w:t>
+        </w:r>
+        <w:proofErr w:type="gramEnd"/>
+      </w:hyperlink>
+      <w:r>
+        <w:rPr>
+          <w:rFonts w:ascii="Calibri" w:hAnsi="Calibri" w:cs="Calibri"/>
+          <w:sz w:val="22"/>
+          <w:szCs w:val="22"/>
+          <w:lang w:val="es-MX"/>
+        </w:rPr>
+        <w:t xml:space="preserve"> |</w:t>
+      </w:r>
       <w:r>
         <w:rPr>
           <w:rFonts w:ascii="Calibri" w:hAnsi="Calibri" w:cs="Calibri"/>
@@ -2770,7 +2813,7 @@
         </w:rPr>
         <w:t xml:space="preserve">: </w:t>
       </w:r>
-      <w:hyperlink r:id="rId8" w:history="1">
+      <w:hyperlink r:id="rId9" w:history="1">
         <w:r>
           <w:rPr>
             <w:rStyle w:val="Hyperlink"/>
@@ -2821,7 +2864,7 @@
         </w:rPr>
         <w:t xml:space="preserve">: </w:t>
       </w:r>
-      <w:hyperlink r:id="rId9" w:history="1">
+      <w:hyperlink r:id="rId10" w:history="1">
         <w:r>
           <w:rPr>
             <w:rStyle w:val="Hyperlink"/>
@@ -3507,30 +3550,14 @@
         </w:rPr>
         <w:t xml:space="preserve">URL: </w:t>
       </w:r>
-      <w:hyperlink r:id="rId10" w:history="1">
+      <w:hyperlink r:id="rId11" w:history="1">
         <w:r>
           <w:rPr>
             <w:rStyle w:val="Hyperlink"/>
             <w:sz w:val="22"/>
             <w:szCs w:val="22"/>
           </w:rPr>
-          <w:t>https://eduardocrco.github.</w:t>
-        </w:r>
-        <w:r>
-          <w:rPr>
-            <w:rStyle w:val="Hyperlink"/>
-            <w:sz w:val="22"/>
-            <w:szCs w:val="22"/>
-          </w:rPr>
-          <w:t>i</w:t>
-        </w:r>
-        <w:r>
-          <w:rPr>
-            <w:rStyle w:val="Hyperlink"/>
-            <w:sz w:val="22"/>
-            <w:szCs w:val="22"/>
-          </w:rPr>
-          <w:t>o/web_project_around/</w:t>
+          <w:t>https://eduardocrco.github.io/web_project_around/</w:t>
         </w:r>
       </w:hyperlink>
     </w:p>
@@ -3560,7 +3587,7 @@
         </w:rPr>
         <w:t xml:space="preserve">: </w:t>
       </w:r>
-      <w:hyperlink r:id="rId11" w:history="1">
+      <w:hyperlink r:id="rId12" w:history="1">
         <w:r>
           <w:rPr>
             <w:rStyle w:val="Hyperlink"/>
@@ -9140,6 +9167,7 @@
   <w:style w:type="character" w:default="1" w:styleId="DefaultParagraphFont">
     <w:name w:val="Default Paragraph Font"/>
     <w:uiPriority w:val="1"/>
+    <w:semiHidden/>
     <w:unhideWhenUsed/>
   </w:style>
   <w:style w:type="table" w:default="1" w:styleId="TableNormal">

</xml_diff>